<commit_message>
home 02 09 2026
</commit_message>
<xml_diff>
--- a/Craig Murray - Resume 2026a.docx
+++ b/Craig Murray - Resume 2026a.docx
@@ -1317,34 +1317,7 @@
           <w:sz w:val="20"/>
           <w:szCs w:val="20"/>
         </w:rPr>
-        <w:t xml:space="preserve">Implemented an MS Teams system based in MS Excel to </w:t>
-      </w:r>
-      <w:r>
-        <w:rPr>
-          <w:rFonts w:cstheme="minorBidi"/>
-          <w:bCs/>
-          <w:sz w:val="20"/>
-          <w:szCs w:val="20"/>
-        </w:rPr>
-        <w:t>conduct annual compensation reviews t</w:t>
-      </w:r>
-      <w:r>
-        <w:rPr>
-          <w:rFonts w:cstheme="minorBidi"/>
-          <w:bCs/>
-          <w:sz w:val="20"/>
-          <w:szCs w:val="20"/>
-        </w:rPr>
-        <w:t>o</w:t>
-      </w:r>
-      <w:r>
-        <w:rPr>
-          <w:rFonts w:cstheme="minorBidi"/>
-          <w:bCs/>
-          <w:sz w:val="20"/>
-          <w:szCs w:val="20"/>
-        </w:rPr>
-        <w:t xml:space="preserve"> reduce errors and improved efficiency.</w:t>
+        <w:t>Implemented an MS Teams system based in MS Excel to conduct annual compensation reviews to reduce errors and improved efficiency.</w:t>
       </w:r>
     </w:p>
     <w:p>
@@ -1698,7 +1671,7 @@
           <w:sz w:val="20"/>
           <w:szCs w:val="20"/>
         </w:rPr>
-        <w:t xml:space="preserve"> </w:t>
+        <w:t xml:space="preserve"> reporting the Vice President, </w:t>
       </w:r>
       <w:r>
         <w:rPr>
@@ -1709,7 +1682,7 @@
           <w:sz w:val="20"/>
           <w:szCs w:val="20"/>
         </w:rPr>
-        <w:t xml:space="preserve">reporting the Vice President, </w:t>
+        <w:t>Chief Legal Officer, and Corporate Secretary.</w:t>
       </w:r>
       <w:r>
         <w:rPr>
@@ -1720,29 +1693,7 @@
           <w:sz w:val="20"/>
           <w:szCs w:val="20"/>
         </w:rPr>
-        <w:t>Chief Legal Officer, and Corporate Secretary.</w:t>
-      </w:r>
-      <w:r>
-        <w:rPr>
-          <w:rFonts w:cstheme="minorBidi"/>
-          <w:bCs/>
-          <w:i/>
-          <w:iCs/>
-          <w:sz w:val="20"/>
-          <w:szCs w:val="20"/>
-        </w:rPr>
-        <w:t xml:space="preserve"> </w:t>
-      </w:r>
-      <w:r>
-        <w:rPr>
-          <w:rFonts w:cstheme="minorBidi"/>
-          <w:bCs/>
-          <w:i/>
-          <w:iCs/>
-          <w:sz w:val="20"/>
-          <w:szCs w:val="20"/>
-        </w:rPr>
-        <w:t>Responsible all domestic Human Resources programs and systems.</w:t>
+        <w:t xml:space="preserve"> Responsible all domestic Human Resources programs and systems.</w:t>
       </w:r>
     </w:p>
     <w:p>
@@ -4656,6 +4607,16 @@
         </w:rPr>
         <w:t xml:space="preserve"> since 2000</w:t>
       </w:r>
+    </w:p>
+    <w:p>
+      <w:pPr>
+        <w:pStyle w:val="Default"/>
+        <w:rPr>
+          <w:rFonts w:cstheme="minorBidi"/>
+          <w:sz w:val="20"/>
+          <w:szCs w:val="20"/>
+        </w:rPr>
+      </w:pPr>
     </w:p>
     <w:sectPr>
       <w:headerReference w:type="even" r:id="rId8"/>

</xml_diff>

<commit_message>
Final 02 09 2026
</commit_message>
<xml_diff>
--- a/Craig Murray - Resume 2026a.docx
+++ b/Craig Murray - Resume 2026a.docx
@@ -321,7 +321,47 @@
           <w:sz w:val="20"/>
           <w:szCs w:val="20"/>
         </w:rPr>
-        <w:t xml:space="preserve"> align Human Resource initiatives with organizational objectives. Proven track record as an effective Business Partner, alliance builder and mentor with a solid reputation for consistent results and integrity in delivering quality services and programs supported by expertise in:</w:t>
+        <w:t xml:space="preserve"> align Human Resource initiatives with organizational objectives. Proven track record as an effective </w:t>
+      </w:r>
+      <w:r>
+        <w:rPr>
+          <w:rFonts w:ascii="Calibri" w:cstheme="minorBidi"/>
+          <w:b w:val="0"/>
+          <w:bCs w:val="0"/>
+          <w:sz w:val="20"/>
+          <w:szCs w:val="20"/>
+        </w:rPr>
+        <w:t>b</w:t>
+      </w:r>
+      <w:r>
+        <w:rPr>
+          <w:rFonts w:ascii="Calibri" w:cstheme="minorBidi"/>
+          <w:b w:val="0"/>
+          <w:bCs w:val="0"/>
+          <w:sz w:val="20"/>
+          <w:szCs w:val="20"/>
+        </w:rPr>
+        <w:t xml:space="preserve">usiness </w:t>
+      </w:r>
+      <w:r>
+        <w:rPr>
+          <w:rFonts w:ascii="Calibri" w:cstheme="minorBidi"/>
+          <w:b w:val="0"/>
+          <w:bCs w:val="0"/>
+          <w:sz w:val="20"/>
+          <w:szCs w:val="20"/>
+        </w:rPr>
+        <w:t>p</w:t>
+      </w:r>
+      <w:r>
+        <w:rPr>
+          <w:rFonts w:ascii="Calibri" w:cstheme="minorBidi"/>
+          <w:b w:val="0"/>
+          <w:bCs w:val="0"/>
+          <w:sz w:val="20"/>
+          <w:szCs w:val="20"/>
+        </w:rPr>
+        <w:t>artner, alliance builder and mentor with a solid reputation for consistent results and integrity in delivering quality services and programs supported by expertise in:</w:t>
       </w:r>
     </w:p>
     <w:tbl>
@@ -803,79 +843,16 @@
           <w:sz w:val="20"/>
           <w:szCs w:val="20"/>
         </w:rPr>
-        <w:t>FLYWHEEL ENERGY, LLC, Houston, TX</w:t>
-      </w:r>
-      <w:r>
-        <w:rPr>
-          <w:rFonts w:cstheme="minorBidi"/>
-          <w:b/>
-          <w:sz w:val="20"/>
-          <w:szCs w:val="20"/>
-        </w:rPr>
-        <w:tab/>
-      </w:r>
-      <w:r>
-        <w:rPr>
-          <w:rFonts w:cstheme="minorBidi"/>
-          <w:b/>
-          <w:sz w:val="20"/>
-          <w:szCs w:val="20"/>
-        </w:rPr>
-        <w:tab/>
-      </w:r>
-      <w:r>
-        <w:rPr>
-          <w:rFonts w:cstheme="minorBidi"/>
-          <w:b/>
-          <w:sz w:val="20"/>
-          <w:szCs w:val="20"/>
-        </w:rPr>
-        <w:tab/>
-      </w:r>
-      <w:r>
-        <w:rPr>
-          <w:rFonts w:cstheme="minorBidi"/>
-          <w:b/>
-          <w:sz w:val="20"/>
-          <w:szCs w:val="20"/>
-        </w:rPr>
-        <w:tab/>
-      </w:r>
-      <w:r>
-        <w:rPr>
-          <w:rFonts w:cstheme="minorBidi"/>
-          <w:b/>
-          <w:sz w:val="20"/>
-          <w:szCs w:val="20"/>
-        </w:rPr>
-        <w:tab/>
-      </w:r>
-      <w:r>
-        <w:rPr>
-          <w:rFonts w:cstheme="minorBidi"/>
-          <w:b/>
-          <w:sz w:val="20"/>
-          <w:szCs w:val="20"/>
-        </w:rPr>
-        <w:tab/>
-      </w:r>
-      <w:r>
-        <w:rPr>
-          <w:rFonts w:cstheme="minorBidi"/>
-          <w:b/>
-          <w:sz w:val="20"/>
-          <w:szCs w:val="20"/>
-        </w:rPr>
-        <w:t xml:space="preserve"> </w:t>
-      </w:r>
-      <w:r>
-        <w:rPr>
-          <w:rFonts w:cstheme="minorBidi"/>
-          <w:b/>
-          <w:sz w:val="20"/>
-          <w:szCs w:val="20"/>
-        </w:rPr>
-        <w:t xml:space="preserve">  </w:t>
+        <w:t>FLYWHEEL ENERGY, LLC, Houston, T</w:t>
+      </w:r>
+      <w:r>
+        <w:rPr>
+          <w:rFonts w:cstheme="minorBidi"/>
+          <w:b/>
+          <w:sz w:val="20"/>
+          <w:szCs w:val="20"/>
+        </w:rPr>
+        <w:t xml:space="preserve">X                                          </w:t>
       </w:r>
       <w:r>
         <w:rPr>
@@ -1033,7 +1010,7 @@
           <w:sz w:val="20"/>
           <w:szCs w:val="20"/>
         </w:rPr>
-        <w:t xml:space="preserve"> their organization. This included name change work with various government and vendor organizations. </w:t>
+        <w:t xml:space="preserve"> their organization. </w:t>
       </w:r>
     </w:p>
     <w:p>
@@ -1187,7 +1164,6 @@
     <w:p>
       <w:pPr>
         <w:pStyle w:val="Default"/>
-        <w:jc w:val="both"/>
         <w:rPr>
           <w:rFonts w:cstheme="minorBidi"/>
           <w:bCs/>
@@ -1248,7 +1224,29 @@
           <w:sz w:val="20"/>
           <w:szCs w:val="20"/>
         </w:rPr>
-        <w:t xml:space="preserve">Senior Human Resource representative in US reporting the Vice President, </w:t>
+        <w:t xml:space="preserve">Senior Human Resource representative in US reporting </w:t>
+      </w:r>
+      <w:r>
+        <w:rPr>
+          <w:rFonts w:cstheme="minorBidi"/>
+          <w:bCs/>
+          <w:i/>
+          <w:iCs/>
+          <w:sz w:val="20"/>
+          <w:szCs w:val="20"/>
+        </w:rPr>
+        <w:t xml:space="preserve">to </w:t>
+      </w:r>
+      <w:r>
+        <w:rPr>
+          <w:rFonts w:cstheme="minorBidi"/>
+          <w:bCs/>
+          <w:i/>
+          <w:iCs/>
+          <w:sz w:val="20"/>
+          <w:szCs w:val="20"/>
+        </w:rPr>
+        <w:t xml:space="preserve">the Vice President, </w:t>
       </w:r>
       <w:r>
         <w:rPr>
@@ -1317,7 +1315,7 @@
           <w:sz w:val="20"/>
           <w:szCs w:val="20"/>
         </w:rPr>
-        <w:t>Implemented an MS Teams system based in MS Excel to conduct annual compensation reviews to reduce errors and improved efficiency.</w:t>
+        <w:t>Implemented an MS Teams system based in MS Excel to conduct annual compensation reviews to reduce errors and improve efficiency.</w:t>
       </w:r>
     </w:p>
     <w:p>
@@ -1449,27 +1447,25 @@
           <w:sz w:val="20"/>
           <w:szCs w:val="20"/>
         </w:rPr>
-        <w:t xml:space="preserve">Implemented performance management and first line supervisor training using </w:t>
-      </w:r>
-      <w:proofErr w:type="spellStart"/>
-      <w:r>
-        <w:rPr>
-          <w:rFonts w:cstheme="minorBidi"/>
-          <w:bCs/>
-          <w:sz w:val="20"/>
-          <w:szCs w:val="20"/>
-        </w:rPr>
-        <w:t>ChapGPT</w:t>
-      </w:r>
-      <w:proofErr w:type="spellEnd"/>
-      <w:r>
-        <w:rPr>
-          <w:rFonts w:cstheme="minorBidi"/>
-          <w:bCs/>
-          <w:sz w:val="20"/>
-          <w:szCs w:val="20"/>
-        </w:rPr>
-        <w:t xml:space="preserve"> to customize training for various organizational audiences.</w:t>
+        <w:t>Implemented performance management and first line supervisor training using Cha</w:t>
+      </w:r>
+      <w:r>
+        <w:rPr>
+          <w:rFonts w:cstheme="minorBidi"/>
+          <w:bCs/>
+          <w:sz w:val="20"/>
+          <w:szCs w:val="20"/>
+        </w:rPr>
+        <w:t>t</w:t>
+      </w:r>
+      <w:r>
+        <w:rPr>
+          <w:rFonts w:cstheme="minorBidi"/>
+          <w:bCs/>
+          <w:sz w:val="20"/>
+          <w:szCs w:val="20"/>
+        </w:rPr>
+        <w:t>GPT to customize training for various organizational audiences.</w:t>
       </w:r>
     </w:p>
     <w:p>
@@ -1671,7 +1667,29 @@
           <w:sz w:val="20"/>
           <w:szCs w:val="20"/>
         </w:rPr>
-        <w:t xml:space="preserve"> reporting the Vice President, </w:t>
+        <w:t xml:space="preserve"> reporting </w:t>
+      </w:r>
+      <w:r>
+        <w:rPr>
+          <w:rFonts w:cstheme="minorBidi"/>
+          <w:bCs/>
+          <w:i/>
+          <w:iCs/>
+          <w:sz w:val="20"/>
+          <w:szCs w:val="20"/>
+        </w:rPr>
+        <w:t xml:space="preserve">to </w:t>
+      </w:r>
+      <w:r>
+        <w:rPr>
+          <w:rFonts w:cstheme="minorBidi"/>
+          <w:bCs/>
+          <w:i/>
+          <w:iCs/>
+          <w:sz w:val="20"/>
+          <w:szCs w:val="20"/>
+        </w:rPr>
+        <w:t xml:space="preserve">the Vice President, </w:t>
       </w:r>
       <w:r>
         <w:rPr>
@@ -1718,43 +1736,7 @@
           <w:sz w:val="20"/>
           <w:szCs w:val="20"/>
         </w:rPr>
-        <w:t>Led the Human Resource and Facilities team during our merger with Lonestar Resources incorporating employees and related systems. Additionally</w:t>
-      </w:r>
-      <w:r>
-        <w:rPr>
-          <w:rFonts w:cstheme="minorBidi"/>
-          <w:bCs/>
-          <w:sz w:val="20"/>
-          <w:szCs w:val="20"/>
-        </w:rPr>
-        <w:t>,</w:t>
-      </w:r>
-      <w:r>
-        <w:rPr>
-          <w:rFonts w:cstheme="minorBidi"/>
-          <w:bCs/>
-          <w:sz w:val="20"/>
-          <w:szCs w:val="20"/>
-        </w:rPr>
-        <w:t xml:space="preserve"> </w:t>
-      </w:r>
-      <w:r>
-        <w:rPr>
-          <w:rFonts w:cstheme="minorBidi"/>
-          <w:bCs/>
-          <w:sz w:val="20"/>
-          <w:szCs w:val="20"/>
-        </w:rPr>
-        <w:t>e</w:t>
-      </w:r>
-      <w:r>
-        <w:rPr>
-          <w:rFonts w:cstheme="minorBidi"/>
-          <w:bCs/>
-          <w:sz w:val="20"/>
-          <w:szCs w:val="20"/>
-        </w:rPr>
-        <w:t xml:space="preserve">nsuring documents and other assets in Fort Worth were relocated to the Houston office. </w:t>
+        <w:t xml:space="preserve">Led the Human Resource and Facilities team during our merger with Lonestar Resources incorporating employees and related systems. </w:t>
       </w:r>
     </w:p>
     <w:p>
@@ -2334,8 +2316,21 @@
           <w:sz w:val="20"/>
           <w:szCs w:val="20"/>
         </w:rPr>
-        <w:lastRenderedPageBreak/>
-        <w:t>Improved recruiting, screening and on-</w:t>
+        <w:t>Improved recruiting, screening</w:t>
+      </w:r>
+      <w:r>
+        <w:rPr>
+          <w:sz w:val="20"/>
+          <w:szCs w:val="20"/>
+        </w:rPr>
+        <w:t>,</w:t>
+      </w:r>
+      <w:r>
+        <w:rPr>
+          <w:sz w:val="20"/>
+          <w:szCs w:val="20"/>
+        </w:rPr>
+        <w:t xml:space="preserve"> and on-</w:t>
       </w:r>
       <w:proofErr w:type="gramStart"/>
       <w:r>
@@ -2372,6 +2367,7 @@
           <w:sz w:val="20"/>
           <w:szCs w:val="20"/>
         </w:rPr>
+        <w:lastRenderedPageBreak/>
         <w:t xml:space="preserve">Organized a review of historical documents purging unrequired </w:t>
       </w:r>
       <w:r>
@@ -2465,6 +2461,7 @@
     <w:p>
       <w:pPr>
         <w:pStyle w:val="Default"/>
+        <w:ind w:right="-90"/>
         <w:rPr>
           <w:rFonts w:cstheme="minorBidi"/>
           <w:sz w:val="20"/>
@@ -2540,6 +2537,14 @@
       <w:r>
         <w:rPr>
           <w:rFonts w:cstheme="minorBidi"/>
+          <w:sz w:val="20"/>
+          <w:szCs w:val="20"/>
+        </w:rPr>
+        <w:t xml:space="preserve"> </w:t>
+      </w:r>
+      <w:r>
+        <w:rPr>
+          <w:rFonts w:cstheme="minorBidi"/>
           <w:b/>
           <w:bCs/>
           <w:sz w:val="20"/>
@@ -2609,6 +2614,15 @@
           <w:sz w:val="20"/>
           <w:szCs w:val="20"/>
         </w:rPr>
+        <w:t xml:space="preserve">RPC </w:t>
+      </w:r>
+      <w:r>
+        <w:rPr>
+          <w:rFonts w:cstheme="minorBidi"/>
+          <w:i/>
+          <w:sz w:val="20"/>
+          <w:szCs w:val="20"/>
+        </w:rPr>
         <w:t>P</w:t>
       </w:r>
       <w:r>
@@ -2620,9 +2634,8 @@
           <w:sz w:val="20"/>
           <w:szCs w:val="20"/>
         </w:rPr>
-        <w:t xml:space="preserve">roviding oilfield services and equipment to independent and major oilfield companies in exploration, production and development of oil and gas </w:t>
-      </w:r>
-      <w:proofErr w:type="gramStart"/>
+        <w:t>rovid</w:t>
+      </w:r>
       <w:r>
         <w:rPr>
           <w:rStyle w:val="apple-style-span"/>
@@ -2632,9 +2645,8 @@
           <w:sz w:val="20"/>
           <w:szCs w:val="20"/>
         </w:rPr>
-        <w:t>properties,</w:t>
-      </w:r>
-      <w:proofErr w:type="gramEnd"/>
+        <w:t>es</w:t>
+      </w:r>
       <w:r>
         <w:rPr>
           <w:rStyle w:val="apple-style-span"/>
@@ -2644,7 +2656,7 @@
           <w:sz w:val="20"/>
           <w:szCs w:val="20"/>
         </w:rPr>
-        <w:t xml:space="preserve"> domestically and in select international markets. </w:t>
+        <w:t xml:space="preserve"> oilfield services and equipment to independent and major oilfield companies in exploration, production and development of oil and gas properties, domestically and in select international markets. </w:t>
       </w:r>
       <w:r>
         <w:rPr>
@@ -2759,16 +2771,14 @@
         </w:rPr>
         <w:t xml:space="preserve">High volume </w:t>
       </w:r>
-      <w:proofErr w:type="gramStart"/>
-      <w:r>
-        <w:rPr>
-          <w:rFonts w:cstheme="minorBidi"/>
-          <w:sz w:val="20"/>
-          <w:szCs w:val="20"/>
-        </w:rPr>
-        <w:t>recruiting;</w:t>
-      </w:r>
-      <w:proofErr w:type="gramEnd"/>
+      <w:r>
+        <w:rPr>
+          <w:rFonts w:cstheme="minorBidi"/>
+          <w:sz w:val="20"/>
+          <w:szCs w:val="20"/>
+        </w:rPr>
+        <w:t>recruiting:</w:t>
+      </w:r>
       <w:r>
         <w:rPr>
           <w:rFonts w:cstheme="minorBidi"/>
@@ -3057,6 +3067,7 @@
     <w:p>
       <w:pPr>
         <w:pStyle w:val="Default"/>
+        <w:ind w:right="-180"/>
         <w:rPr>
           <w:rFonts w:cstheme="minorBidi"/>
           <w:sz w:val="20"/>
@@ -3086,49 +3097,7 @@
           <w:sz w:val="20"/>
           <w:szCs w:val="20"/>
         </w:rPr>
-        <w:tab/>
-      </w:r>
-      <w:r>
-        <w:rPr>
-          <w:rFonts w:cstheme="minorBidi"/>
-          <w:sz w:val="20"/>
-          <w:szCs w:val="20"/>
-        </w:rPr>
-        <w:tab/>
-      </w:r>
-      <w:r>
-        <w:rPr>
-          <w:rFonts w:cstheme="minorBidi"/>
-          <w:sz w:val="20"/>
-          <w:szCs w:val="20"/>
-        </w:rPr>
-        <w:tab/>
-        <w:t xml:space="preserve">                     </w:t>
-      </w:r>
-      <w:r>
-        <w:rPr>
-          <w:rFonts w:cstheme="minorBidi"/>
-          <w:sz w:val="20"/>
-          <w:szCs w:val="20"/>
-        </w:rPr>
-        <w:tab/>
-        <w:t xml:space="preserve">   </w:t>
-      </w:r>
-      <w:r>
-        <w:rPr>
-          <w:rFonts w:cstheme="minorBidi"/>
-          <w:sz w:val="20"/>
-          <w:szCs w:val="20"/>
-        </w:rPr>
-        <w:t xml:space="preserve">      </w:t>
-      </w:r>
-      <w:r>
-        <w:rPr>
-          <w:rFonts w:cstheme="minorBidi"/>
-          <w:sz w:val="20"/>
-          <w:szCs w:val="20"/>
-        </w:rPr>
-        <w:t xml:space="preserve">  </w:t>
+        <w:t xml:space="preserve">                                                         </w:t>
       </w:r>
       <w:r>
         <w:rPr>
@@ -3292,7 +3261,16 @@
           <w:sz w:val="20"/>
           <w:szCs w:val="20"/>
         </w:rPr>
-        <w:t xml:space="preserve">        </w:t>
+        <w:t xml:space="preserve">       </w:t>
+      </w:r>
+      <w:r>
+        <w:rPr>
+          <w:rFonts w:cstheme="minorBidi"/>
+          <w:color w:val="FF0000"/>
+          <w:sz w:val="20"/>
+          <w:szCs w:val="20"/>
+        </w:rPr>
+        <w:t xml:space="preserve"> </w:t>
       </w:r>
       <w:r>
         <w:rPr>
@@ -3559,6 +3537,24 @@
       <w:r>
         <w:rPr>
           <w:rFonts w:cstheme="minorBidi"/>
+          <w:bCs/>
+          <w:sz w:val="20"/>
+          <w:szCs w:val="20"/>
+        </w:rPr>
+        <w:t>Steam Propulsion and Auxiliary Systems,</w:t>
+      </w:r>
+      <w:r>
+        <w:rPr>
+          <w:rFonts w:cstheme="minorBidi"/>
+          <w:b/>
+          <w:sz w:val="20"/>
+          <w:szCs w:val="20"/>
+        </w:rPr>
+        <w:t xml:space="preserve"> </w:t>
+      </w:r>
+      <w:r>
+        <w:rPr>
+          <w:rFonts w:cstheme="minorBidi"/>
           <w:sz w:val="20"/>
           <w:szCs w:val="20"/>
         </w:rPr>
@@ -3571,54 +3567,6 @@
           <w:szCs w:val="20"/>
         </w:rPr>
         <w:t xml:space="preserve"> </w:t>
-      </w:r>
-      <w:r>
-        <w:rPr>
-          <w:rFonts w:cstheme="minorBidi"/>
-          <w:sz w:val="20"/>
-          <w:szCs w:val="20"/>
-        </w:rPr>
-        <w:tab/>
-      </w:r>
-      <w:r>
-        <w:rPr>
-          <w:rFonts w:cstheme="minorBidi"/>
-          <w:sz w:val="20"/>
-          <w:szCs w:val="20"/>
-        </w:rPr>
-        <w:tab/>
-      </w:r>
-      <w:r>
-        <w:rPr>
-          <w:rFonts w:cstheme="minorBidi"/>
-          <w:sz w:val="20"/>
-          <w:szCs w:val="20"/>
-        </w:rPr>
-        <w:tab/>
-      </w:r>
-      <w:r>
-        <w:rPr>
-          <w:rFonts w:cstheme="minorBidi"/>
-          <w:sz w:val="20"/>
-          <w:szCs w:val="20"/>
-        </w:rPr>
-        <w:t xml:space="preserve">      </w:t>
-      </w:r>
-      <w:r>
-        <w:rPr>
-          <w:rFonts w:cstheme="minorBidi"/>
-          <w:sz w:val="20"/>
-          <w:szCs w:val="20"/>
-        </w:rPr>
-        <w:tab/>
-      </w:r>
-      <w:r>
-        <w:rPr>
-          <w:rFonts w:cstheme="minorBidi"/>
-          <w:sz w:val="20"/>
-          <w:szCs w:val="20"/>
-        </w:rPr>
-        <w:tab/>
       </w:r>
       <w:r>
         <w:rPr>
@@ -3643,7 +3591,7 @@
           <w:sz w:val="20"/>
           <w:szCs w:val="20"/>
         </w:rPr>
-        <w:t xml:space="preserve">  </w:t>
+        <w:t xml:space="preserve"> </w:t>
       </w:r>
       <w:r>
         <w:rPr>
@@ -3895,6 +3843,15 @@
           <w:sz w:val="20"/>
           <w:szCs w:val="20"/>
         </w:rPr>
+        <w:t xml:space="preserve">Matplotlib, Seaborn, </w:t>
+      </w:r>
+      <w:r>
+        <w:rPr>
+          <w:rFonts w:cstheme="minorBidi"/>
+          <w:bCs/>
+          <w:sz w:val="20"/>
+          <w:szCs w:val="20"/>
+        </w:rPr>
         <w:t xml:space="preserve">Scikit Learn, </w:t>
       </w:r>
       <w:proofErr w:type="spellStart"/>
@@ -4000,16 +3957,52 @@
           <w:sz w:val="20"/>
           <w:szCs w:val="20"/>
         </w:rPr>
-        <w:t xml:space="preserve">Linear Regression, Logistic Regression, </w:t>
-      </w:r>
-      <w:r>
-        <w:rPr>
-          <w:rFonts w:cstheme="minorBidi"/>
-          <w:bCs/>
-          <w:sz w:val="20"/>
-          <w:szCs w:val="20"/>
-        </w:rPr>
-        <w:t>Decision Trees, Support Machines,</w:t>
+        <w:t xml:space="preserve">Linear </w:t>
+      </w:r>
+      <w:r>
+        <w:rPr>
+          <w:rFonts w:cstheme="minorBidi"/>
+          <w:bCs/>
+          <w:sz w:val="20"/>
+          <w:szCs w:val="20"/>
+        </w:rPr>
+        <w:t>and</w:t>
+      </w:r>
+      <w:r>
+        <w:rPr>
+          <w:rFonts w:cstheme="minorBidi"/>
+          <w:bCs/>
+          <w:sz w:val="20"/>
+          <w:szCs w:val="20"/>
+        </w:rPr>
+        <w:t xml:space="preserve"> Logistic Regression, </w:t>
+      </w:r>
+      <w:r>
+        <w:rPr>
+          <w:rFonts w:cstheme="minorBidi"/>
+          <w:bCs/>
+          <w:sz w:val="20"/>
+          <w:szCs w:val="20"/>
+        </w:rPr>
+        <w:t xml:space="preserve">Support </w:t>
+      </w:r>
+      <w:r>
+        <w:rPr>
+          <w:rFonts w:cstheme="minorBidi"/>
+          <w:bCs/>
+          <w:sz w:val="20"/>
+          <w:szCs w:val="20"/>
+        </w:rPr>
+        <w:t xml:space="preserve">Vector </w:t>
+      </w:r>
+      <w:r>
+        <w:rPr>
+          <w:rFonts w:cstheme="minorBidi"/>
+          <w:bCs/>
+          <w:sz w:val="20"/>
+          <w:szCs w:val="20"/>
+        </w:rPr>
+        <w:t>Machines,</w:t>
       </w:r>
       <w:r>
         <w:rPr>
@@ -4048,6 +4041,15 @@
           <w:szCs w:val="20"/>
         </w:rPr>
         <w:t xml:space="preserve"> Gradient Boosted Trees, Neural Networks</w:t>
+      </w:r>
+      <w:r>
+        <w:rPr>
+          <w:rFonts w:cstheme="minorBidi"/>
+          <w:bCs/>
+          <w:sz w:val="20"/>
+          <w:szCs w:val="20"/>
+        </w:rPr>
+        <w:t>, NLP</w:t>
       </w:r>
     </w:p>
     <w:p>
@@ -4607,16 +4609,6 @@
         </w:rPr>
         <w:t xml:space="preserve"> since 2000</w:t>
       </w:r>
-    </w:p>
-    <w:p>
-      <w:pPr>
-        <w:pStyle w:val="Default"/>
-        <w:rPr>
-          <w:rFonts w:cstheme="minorBidi"/>
-          <w:sz w:val="20"/>
-          <w:szCs w:val="20"/>
-        </w:rPr>
-      </w:pPr>
     </w:p>
     <w:sectPr>
       <w:headerReference w:type="even" r:id="rId8"/>

</xml_diff>